<commit_message>
Updated LM Spec for Pub
</commit_message>
<xml_diff>
--- a/HL7_admin_documents/PublicationRequests/2014-03/HL7_Publication_Request_vMR LM R2 DSTU, 2014-03.docx
+++ b/HL7_admin_documents/PublicationRequests/2014-03/HL7_Publication_Request_vMR LM R2 DSTU, 2014-03.docx
@@ -420,9 +420,8 @@
             <w:r>
               <w:rPr>
                 <w:rFonts w:ascii="Arial" w:hAnsi="Arial" w:cs="Arial"/>
-                <w:highlight w:val="yellow"/>
-              </w:rPr>
-              <w:t>XX</w:t>
+              </w:rPr>
+              <w:t>25</w:t>
             </w:r>
           </w:p>
         </w:tc>
@@ -490,30 +489,30 @@
             <w:r>
               <w:rPr>
                 <w:rFonts w:ascii="Arial" w:hAnsi="Arial" w:cs="Arial"/>
-                <w:highlight w:val="yellow"/>
-              </w:rPr>
-              <w:t>XX</w:t>
-            </w:r>
-          </w:p>
-          <w:p>
-            <w:pPr>
-              <w:rPr>
-                <w:rFonts w:ascii="Arial" w:hAnsi="Arial" w:cs="Arial"/>
-              </w:rPr>
-            </w:pPr>
-            <w:r>
-              <w:rPr>
-                <w:rFonts w:ascii="Arial" w:hAnsi="Arial" w:cs="Arial"/>
-                <w:highlight w:val="yellow"/>
-              </w:rPr>
-              <w:t xml:space="preserve">URL </w:t>
-            </w:r>
-            <w:r>
-              <w:rPr>
-                <w:rFonts w:ascii="Arial" w:hAnsi="Arial" w:cs="Arial"/>
-                <w:highlight w:val="yellow"/>
-              </w:rPr>
-              <w:t>Pending</w:t>
+              </w:rPr>
+              <w:t>20</w:t>
+            </w:r>
+          </w:p>
+          <w:p>
+            <w:pPr>
+              <w:rPr>
+                <w:rFonts w:ascii="Arial" w:hAnsi="Arial" w:cs="Arial"/>
+              </w:rPr>
+            </w:pPr>
+            <w:hyperlink r:id="rId10" w:history="1">
+              <w:r>
+                <w:rPr>
+                  <w:rStyle w:val="Hyperlink"/>
+                  <w:rFonts w:ascii="Arial" w:hAnsi="Arial" w:cs="Arial"/>
+                </w:rPr>
+                <w:t>http://wiki.hl7.org/index.php?title=File:2014-03-20_3pm_CDS_WG_Call_Minutes.docx</w:t>
+              </w:r>
+            </w:hyperlink>
+            <w:r>
+              <w:rPr>
+                <w:rFonts w:ascii="Arial" w:hAnsi="Arial" w:cs="Arial"/>
+              </w:rPr>
+              <w:t xml:space="preserve"> </w:t>
             </w:r>
           </w:p>
         </w:tc>
@@ -896,7 +895,25 @@
                 <w:i/>
                 <w:sz w:val="18"/>
               </w:rPr>
-              <w:t xml:space="preserve"> or unballoted DSTU update</w:t>
+              <w:t xml:space="preserve"> or </w:t>
+            </w:r>
+            <w:proofErr w:type="spellStart"/>
+            <w:r>
+              <w:rPr>
+                <w:rFonts w:ascii="Arial" w:hAnsi="Arial" w:cs="Arial"/>
+                <w:i/>
+                <w:sz w:val="18"/>
+              </w:rPr>
+              <w:t>unballoted</w:t>
+            </w:r>
+            <w:proofErr w:type="spellEnd"/>
+            <w:r>
+              <w:rPr>
+                <w:rFonts w:ascii="Arial" w:hAnsi="Arial" w:cs="Arial"/>
+                <w:i/>
+                <w:sz w:val="18"/>
+              </w:rPr>
+              <w:t xml:space="preserve"> DSTU update</w:t>
             </w:r>
             <w:r>
               <w:rPr>
@@ -1519,9 +1536,8 @@
               <w:rPr>
                 <w:rFonts w:ascii="Arial" w:hAnsi="Arial" w:cs="Arial"/>
                 <w:szCs w:val="20"/>
-                <w:highlight w:val="yellow"/>
-              </w:rPr>
-              <w:t>XX</w:t>
+              </w:rPr>
+              <w:t>25</w:t>
             </w:r>
           </w:p>
           <w:p>
@@ -1573,12 +1589,20 @@
                 <w:rFonts w:ascii="Arial" w:hAnsi="Arial" w:cs="Arial"/>
               </w:rPr>
             </w:pPr>
-            <w:r>
-              <w:rPr>
-                <w:rFonts w:ascii="Arial" w:hAnsi="Arial" w:cs="Arial"/>
-                <w:highlight w:val="yellow"/>
-              </w:rPr>
-              <w:t>URL Pending (HL7 upload site for members only)</w:t>
+            <w:hyperlink r:id="rId11" w:history="1">
+              <w:r>
+                <w:rPr>
+                  <w:rStyle w:val="Hyperlink"/>
+                  <w:rFonts w:ascii="Arial" w:hAnsi="Arial" w:cs="Arial"/>
+                </w:rPr>
+                <w:t>http://www.hl7.org/documentcenter/public/wg/dss/20140325_vMR_LM_R2_201403_DSTU_Publication.zip</w:t>
+              </w:r>
+            </w:hyperlink>
+            <w:r>
+              <w:rPr>
+                <w:rFonts w:ascii="Arial" w:hAnsi="Arial" w:cs="Arial"/>
+              </w:rPr>
+              <w:t xml:space="preserve"> </w:t>
             </w:r>
           </w:p>
         </w:tc>
@@ -1626,7 +1650,7 @@
               </w:rPr>
               <w:t>Please make formatting edits (e.g., to cover page) as appropriate and provide an opportunity for Kensaku Kawamoto (</w:t>
             </w:r>
-            <w:hyperlink r:id="rId10" w:history="1">
+            <w:hyperlink r:id="rId12" w:history="1">
               <w:r>
                 <w:rPr>
                   <w:rStyle w:val="Hyperlink"/>
@@ -1653,7 +1677,7 @@
               </w:rPr>
               <w:t>and Claude Nanjo (</w:t>
             </w:r>
-            <w:hyperlink r:id="rId11" w:history="1">
+            <w:hyperlink r:id="rId13" w:history="1">
               <w:r>
                 <w:rPr>
                   <w:rStyle w:val="Hyperlink"/>
@@ -1700,7 +1724,27 @@
           <w:sz w:val="20"/>
           <w:szCs w:val="20"/>
         </w:rPr>
-        <w:t>(not needed for errata)</w:t>
+        <w:t>(</w:t>
+      </w:r>
+      <w:proofErr w:type="gramStart"/>
+      <w:r>
+        <w:rPr>
+          <w:rFonts w:ascii="Arial" w:hAnsi="Arial" w:cs="Arial"/>
+          <w:i/>
+          <w:sz w:val="20"/>
+          <w:szCs w:val="20"/>
+        </w:rPr>
+        <w:t>not</w:t>
+      </w:r>
+      <w:proofErr w:type="gramEnd"/>
+      <w:r>
+        <w:rPr>
+          <w:rFonts w:ascii="Arial" w:hAnsi="Arial" w:cs="Arial"/>
+          <w:i/>
+          <w:sz w:val="20"/>
+          <w:szCs w:val="20"/>
+        </w:rPr>
+        <w:t xml:space="preserve"> needed for errata)</w:t>
       </w:r>
     </w:p>
     <w:tbl>
@@ -1749,7 +1793,7 @@
             </w:tcBorders>
           </w:tcPr>
           <w:p>
-            <w:hyperlink r:id="rId12" w:history="1">
+            <w:hyperlink r:id="rId14" w:history="1">
               <w:r>
                 <w:rPr>
                   <w:rStyle w:val="Hyperlink"/>
@@ -1780,7 +1824,27 @@
           <w:sz w:val="20"/>
           <w:szCs w:val="20"/>
         </w:rPr>
-        <w:t>(not needed for errata)</w:t>
+        <w:t>(</w:t>
+      </w:r>
+      <w:proofErr w:type="gramStart"/>
+      <w:r>
+        <w:rPr>
+          <w:rFonts w:ascii="Arial" w:hAnsi="Arial" w:cs="Arial"/>
+          <w:i/>
+          <w:sz w:val="20"/>
+          <w:szCs w:val="20"/>
+        </w:rPr>
+        <w:t>not</w:t>
+      </w:r>
+      <w:proofErr w:type="gramEnd"/>
+      <w:r>
+        <w:rPr>
+          <w:rFonts w:ascii="Arial" w:hAnsi="Arial" w:cs="Arial"/>
+          <w:i/>
+          <w:sz w:val="20"/>
+          <w:szCs w:val="20"/>
+        </w:rPr>
+        <w:t xml:space="preserve"> needed for errata)</w:t>
       </w:r>
     </w:p>
     <w:tbl>
@@ -1867,11 +1931,19 @@
                 <w:rFonts w:ascii="Arial" w:hAnsi="Arial" w:cs="Arial"/>
               </w:rPr>
             </w:pPr>
-            <w:r>
-              <w:rPr>
-                <w:rFonts w:ascii="Arial" w:hAnsi="Arial" w:cs="Arial"/>
-              </w:rPr>
-              <w:t xml:space="preserve">document on the ballot desktop?  </w:t>
+            <w:proofErr w:type="gramStart"/>
+            <w:r>
+              <w:rPr>
+                <w:rFonts w:ascii="Arial" w:hAnsi="Arial" w:cs="Arial"/>
+              </w:rPr>
+              <w:t>document</w:t>
+            </w:r>
+            <w:proofErr w:type="gramEnd"/>
+            <w:r>
+              <w:rPr>
+                <w:rFonts w:ascii="Arial" w:hAnsi="Arial" w:cs="Arial"/>
+              </w:rPr>
+              <w:t xml:space="preserve"> on the ballot desktop?  </w:t>
             </w:r>
           </w:p>
         </w:tc>
@@ -2055,8 +2127,6 @@
               </w:rPr>
               <w:t>X</w:t>
             </w:r>
-            <w:bookmarkStart w:id="0" w:name="_GoBack"/>
-            <w:bookmarkEnd w:id="0"/>
           </w:p>
         </w:tc>
         <w:tc>
@@ -2107,7 +2177,27 @@
           <w:sz w:val="20"/>
           <w:szCs w:val="20"/>
         </w:rPr>
-        <w:t>(not needed for errata)</w:t>
+        <w:t>(</w:t>
+      </w:r>
+      <w:proofErr w:type="gramStart"/>
+      <w:r>
+        <w:rPr>
+          <w:rFonts w:ascii="Arial" w:hAnsi="Arial" w:cs="Arial"/>
+          <w:i/>
+          <w:sz w:val="20"/>
+          <w:szCs w:val="20"/>
+        </w:rPr>
+        <w:t>not</w:t>
+      </w:r>
+      <w:proofErr w:type="gramEnd"/>
+      <w:r>
+        <w:rPr>
+          <w:rFonts w:ascii="Arial" w:hAnsi="Arial" w:cs="Arial"/>
+          <w:i/>
+          <w:sz w:val="20"/>
+          <w:szCs w:val="20"/>
+        </w:rPr>
+        <w:t xml:space="preserve"> needed for errata)</w:t>
       </w:r>
     </w:p>
     <w:tbl>
@@ -2316,7 +2406,25 @@
                 <w:sz w:val="20"/>
                 <w:szCs w:val="20"/>
               </w:rPr>
-              <w:t>Clinical Statement, Common Product Model and "TermInfo"</w:t>
+              <w:t>Clinical Statement, Common Product Model and "</w:t>
+            </w:r>
+            <w:proofErr w:type="spellStart"/>
+            <w:r>
+              <w:rPr>
+                <w:rFonts w:ascii="Arial" w:hAnsi="Arial" w:cs="Arial"/>
+                <w:sz w:val="20"/>
+                <w:szCs w:val="20"/>
+              </w:rPr>
+              <w:t>TermInfo</w:t>
+            </w:r>
+            <w:proofErr w:type="spellEnd"/>
+            <w:r>
+              <w:rPr>
+                <w:rFonts w:ascii="Arial" w:hAnsi="Arial" w:cs="Arial"/>
+                <w:sz w:val="20"/>
+                <w:szCs w:val="20"/>
+              </w:rPr>
+              <w:t>"</w:t>
             </w:r>
           </w:p>
         </w:tc>
@@ -2356,8 +2464,18 @@
           <w:sz w:val="22"/>
           <w:szCs w:val="22"/>
         </w:rPr>
-        <w:t>Number of months the Work Group wishes to have the document published as a DSTU:</w:t>
+        <w:t>Number of months the Work Group wishes to have the document published as a DSTU</w:t>
       </w:r>
+      <w:proofErr w:type="gramStart"/>
+      <w:r>
+        <w:rPr>
+          <w:rFonts w:ascii="Arial" w:hAnsi="Arial" w:cs="Arial"/>
+          <w:sz w:val="22"/>
+          <w:szCs w:val="22"/>
+        </w:rPr>
+        <w:t>:</w:t>
+      </w:r>
+      <w:proofErr w:type="gramEnd"/>
       <w:r>
         <w:rPr>
           <w:rFonts w:ascii="Arial" w:hAnsi="Arial" w:cs="Arial"/>
@@ -2448,7 +2566,7 @@
         </w:rPr>
         <w:t xml:space="preserve">Notes: Once approved by the TSC, the document will be posted to: </w:t>
       </w:r>
-      <w:hyperlink r:id="rId13" w:history="1">
+      <w:hyperlink r:id="rId15" w:history="1">
         <w:r>
           <w:rPr>
             <w:rStyle w:val="Hyperlink"/>
@@ -3337,7 +3455,6 @@
           <w:sz w:val="22"/>
           <w:szCs w:val="22"/>
         </w:rPr>
-        <w:lastRenderedPageBreak/>
         <w:t>Category</w:t>
       </w:r>
       <w:r>
@@ -5258,7 +5375,6 @@
           <w:sz w:val="22"/>
           <w:szCs w:val="22"/>
         </w:rPr>
-        <w:lastRenderedPageBreak/>
         <w:t>Description</w:t>
       </w:r>
       <w:r>
@@ -5347,7 +5463,25 @@
                                 <w:sz w:val="20"/>
                                 <w:szCs w:val="20"/>
                               </w:rPr>
-                              <w:t>The vMR is a data model for representing the data that are analyzed and/or produced by CDS engines.  The term vMR has historically been used in the CDS community to refer to a simplified representation of the clinical record that is suitable and safe for a CDS knowledge engineer to directly manipulate in order to derive patient-specific assessments and recommendations.  Historically, the challenge has been that different organizations used different vMRs.  The purpose of the vMR effort is to define a standard vMR that can be used across CDS implementations.  Moreover, due to the intended use of the vMR, a primary goal is simple and intuitive representation of data that is easy and safe for a typical CDS knowledge engineer to understand, use, and implement.</w:t>
+                              <w:t xml:space="preserve">The vMR is a data model for representing the data that are analyzed and/or produced by CDS engines.  The term vMR has historically been used in the CDS community to refer to a simplified representation of the clinical record that is suitable and safe for a CDS knowledge engineer to directly manipulate in order to derive patient-specific assessments and recommendations.  Historically, the challenge has been that different organizations used different </w:t>
+                            </w:r>
+                            <w:proofErr w:type="spellStart"/>
+                            <w:r>
+                              <w:rPr>
+                                <w:rFonts w:ascii="Arial" w:hAnsi="Arial" w:cs="Arial"/>
+                                <w:sz w:val="20"/>
+                                <w:szCs w:val="20"/>
+                              </w:rPr>
+                              <w:t>vMRs</w:t>
+                            </w:r>
+                            <w:proofErr w:type="spellEnd"/>
+                            <w:r>
+                              <w:rPr>
+                                <w:rFonts w:ascii="Arial" w:hAnsi="Arial" w:cs="Arial"/>
+                                <w:sz w:val="20"/>
+                                <w:szCs w:val="20"/>
+                              </w:rPr>
+                              <w:t>.  The purpose of the vMR effort is to define a standard vMR that can be used across CDS implementations.  Moreover, due to the intended use of the vMR, a primary goal is simple and intuitive representation of data that is easy and safe for a typical CDS knowledge engineer to understand, use, and implement.</w:t>
                             </w:r>
                           </w:p>
                           <w:p>
@@ -8059,7 +8193,7 @@
                               </w:rPr>
                               <w:t>OpenCDS (</w:t>
                             </w:r>
-                            <w:hyperlink r:id="rId14" w:history="1">
+                            <w:hyperlink r:id="rId16" w:history="1">
                               <w:r>
                                 <w:rPr>
                                   <w:rStyle w:val="Hyperlink"/>
@@ -8157,7 +8291,7 @@
                               </w:rPr>
                               <w:t xml:space="preserve"> the Health eDecisions initiative (</w:t>
                             </w:r>
-                            <w:hyperlink r:id="rId15" w:history="1">
+                            <w:hyperlink r:id="rId17" w:history="1">
                               <w:r>
                                 <w:rPr>
                                   <w:rStyle w:val="Hyperlink"/>
@@ -8274,7 +8408,7 @@
                         </w:rPr>
                         <w:t>OpenCDS (</w:t>
                       </w:r>
-                      <w:hyperlink r:id="rId16" w:history="1">
+                      <w:hyperlink r:id="rId18" w:history="1">
                         <w:r>
                           <w:rPr>
                             <w:rStyle w:val="Hyperlink"/>
@@ -8372,7 +8506,7 @@
                         </w:rPr>
                         <w:t xml:space="preserve"> the Health eDecisions initiative (</w:t>
                       </w:r>
-                      <w:hyperlink r:id="rId17" w:history="1">
+                      <w:hyperlink r:id="rId19" w:history="1">
                         <w:r>
                           <w:rPr>
                             <w:rStyle w:val="Hyperlink"/>
@@ -8788,12 +8922,13 @@
               </w:rPr>
               <w:t xml:space="preserve">, </w:t>
             </w:r>
-            <w:r>
-              <w:rPr>
-                <w:rFonts w:ascii="Arial" w:hAnsi="Arial" w:cs="Arial"/>
-                <w:sz w:val="22"/>
-                <w:szCs w:val="22"/>
-                <w:highlight w:val="yellow"/>
+            <w:bookmarkStart w:id="0" w:name="_GoBack"/>
+            <w:bookmarkEnd w:id="0"/>
+            <w:r>
+              <w:rPr>
+                <w:rFonts w:ascii="Arial" w:hAnsi="Arial" w:cs="Arial"/>
+                <w:sz w:val="22"/>
+                <w:szCs w:val="22"/>
               </w:rPr>
               <w:t>03</w:t>
             </w:r>
@@ -8802,7 +8937,6 @@
                 <w:rFonts w:ascii="Arial" w:hAnsi="Arial" w:cs="Arial"/>
                 <w:sz w:val="22"/>
                 <w:szCs w:val="22"/>
-                <w:highlight w:val="yellow"/>
               </w:rPr>
               <w:t>/</w:t>
             </w:r>
@@ -8811,16 +8945,14 @@
                 <w:rFonts w:ascii="Arial" w:hAnsi="Arial" w:cs="Arial"/>
                 <w:sz w:val="22"/>
                 <w:szCs w:val="22"/>
-                <w:highlight w:val="yellow"/>
-              </w:rPr>
-              <w:t>XX</w:t>
-            </w:r>
-            <w:r>
-              <w:rPr>
-                <w:rFonts w:ascii="Arial" w:hAnsi="Arial" w:cs="Arial"/>
-                <w:sz w:val="22"/>
-                <w:szCs w:val="22"/>
-                <w:highlight w:val="yellow"/>
+              </w:rPr>
+              <w:t>20</w:t>
+            </w:r>
+            <w:r>
+              <w:rPr>
+                <w:rFonts w:ascii="Arial" w:hAnsi="Arial" w:cs="Arial"/>
+                <w:sz w:val="22"/>
+                <w:szCs w:val="22"/>
               </w:rPr>
               <w:t>/201</w:t>
             </w:r>
@@ -8829,7 +8961,6 @@
                 <w:rFonts w:ascii="Arial" w:hAnsi="Arial" w:cs="Arial"/>
                 <w:sz w:val="22"/>
                 <w:szCs w:val="22"/>
-                <w:highlight w:val="yellow"/>
               </w:rPr>
               <w:t>4</w:t>
             </w:r>
@@ -8846,7 +8977,7 @@
         </w:rPr>
         <w:t xml:space="preserve">Email this Request to </w:t>
       </w:r>
-      <w:hyperlink r:id="rId18" w:history="1">
+      <w:hyperlink r:id="rId20" w:history="1">
         <w:r>
           <w:rPr>
             <w:rStyle w:val="Hyperlink"/>
@@ -8867,7 +8998,7 @@
       </w:r>
     </w:p>
     <w:sectPr>
-      <w:footerReference w:type="default" r:id="rId19"/>
+      <w:footerReference w:type="default" r:id="rId21"/>
       <w:pgSz w:w="12240" w:h="15840"/>
       <w:pgMar w:top="1440" w:right="1080" w:bottom="1440" w:left="1080" w:header="720" w:footer="720" w:gutter="0"/>
       <w:cols w:space="720"/>
@@ -10967,7 +11098,7 @@
 </file>
 
 <file path=customXml/itemProps1.xml><?xml version="1.0" encoding="utf-8"?>
-<ds:datastoreItem xmlns:ds="http://schemas.openxmlformats.org/officeDocument/2006/customXml" ds:itemID="{D7CA74D8-287B-4C82-AAFE-E13290D58663}">
+<ds:datastoreItem xmlns:ds="http://schemas.openxmlformats.org/officeDocument/2006/customXml" ds:itemID="{5A12EA48-52FA-4FE5-A93A-2FF3D496B521}">
   <ds:schemaRefs>
     <ds:schemaRef ds:uri="http://schemas.openxmlformats.org/officeDocument/2006/bibliography"/>
   </ds:schemaRefs>

</xml_diff>